<commit_message>
Added folders and changed sitemap.docx
Added folders includes (with HTML, CSS and JS):
Login Page (002)
Human Resource Management (02)
    - Administration
    - Human Resource Planning
    - Recruitment
    - Performances
    - Employees
Payroll (03)
Time and Attendance (04)
    - Schedule and Rota
    - Absences and Leave
    - Grievance Handling
Benefits (05)
Analytics (06)
</commit_message>
<xml_diff>
--- a/Sitemap.docx
+++ b/Sitemap.docx
@@ -1364,7 +1364,6 @@
         </w:rPr>
         <w:t xml:space="preserve">time</w:t>
       </w:r>
-      <w:r/>
       <w:r>
         <w:rPr>
           <w:rFonts w:ascii="CMU Serif" w:hAnsi="CMU Serif" w:cs="CMU Serif"/>
@@ -1411,7 +1410,6 @@
         </w:rPr>
         <w:t xml:space="preserve">time</w:t>
       </w:r>
-      <w:r/>
       <w:r>
         <w:rPr>
           <w:rFonts w:ascii="CMU Serif" w:hAnsi="CMU Serif" w:cs="CMU Serif"/>
@@ -1456,7 +1454,7 @@
           <w:szCs w:val="24"/>
           <w:highlight w:val="none"/>
         </w:rPr>
-        <w:t xml:space="preserve">Scheduling and Rota</w:t>
+        <w:t xml:space="preserve">Schedule and Rota</w:t>
       </w:r>
       <w:r>
         <w:rPr>
@@ -1501,7 +1499,7 @@
         </w:rPr>
         <w:tab/>
         <w:tab/>
-        <w:t xml:space="preserve">schedrot.html</w:t>
+        <w:t xml:space="preserve">rota.html</w:t>
       </w:r>
       <w:r>
         <w:rPr>
@@ -1538,7 +1536,24 @@
           <w:szCs w:val="24"/>
           <w:highlight w:val="none"/>
         </w:rPr>
-        <w:t xml:space="preserve">schedrot</w:t>
+      </w:r>
+      <w:r>
+        <w:rPr>
+          <w:rFonts w:ascii="CMU Serif" w:hAnsi="CMU Serif" w:cs="CMU Serif"/>
+          <w:sz w:val="24"/>
+          <w:szCs w:val="24"/>
+          <w:highlight w:val="none"/>
+        </w:rPr>
+        <w:t xml:space="preserve">rota</w:t>
+      </w:r>
+      <w:r/>
+      <w:r>
+        <w:rPr>
+          <w:rFonts w:ascii="CMU Serif" w:hAnsi="CMU Serif" w:cs="CMU Serif"/>
+          <w:sz w:val="24"/>
+          <w:szCs w:val="24"/>
+          <w:highlight w:val="none"/>
+        </w:rPr>
       </w:r>
       <w:r>
         <w:rPr>
@@ -1585,7 +1600,24 @@
           <w:szCs w:val="24"/>
           <w:highlight w:val="none"/>
         </w:rPr>
-        <w:t xml:space="preserve">schedrot</w:t>
+      </w:r>
+      <w:r>
+        <w:rPr>
+          <w:rFonts w:ascii="CMU Serif" w:hAnsi="CMU Serif" w:cs="CMU Serif"/>
+          <w:sz w:val="24"/>
+          <w:szCs w:val="24"/>
+          <w:highlight w:val="none"/>
+        </w:rPr>
+        <w:t xml:space="preserve">rota</w:t>
+      </w:r>
+      <w:r/>
+      <w:r>
+        <w:rPr>
+          <w:rFonts w:ascii="CMU Serif" w:hAnsi="CMU Serif" w:cs="CMU Serif"/>
+          <w:sz w:val="24"/>
+          <w:szCs w:val="24"/>
+          <w:highlight w:val="none"/>
+        </w:rPr>
       </w:r>
       <w:r>
         <w:rPr>

</xml_diff>